<commit_message>
Updated Lesson 4 & 5 and Evaluation
HTML has been re-exported so should be good to go.
</commit_message>
<xml_diff>
--- a/pages/doc/GameTheory-EndofUnitEvaluation.docx
+++ b/pages/doc/GameTheory-EndofUnitEvaluation.docx
@@ -796,14 +796,32 @@
               </w:rPr>
               <w:t xml:space="preserve"> of keywords throughout this project.</w:t>
             </w:r>
-            <w:bookmarkStart w:id="0" w:name="_GoBack"/>
-            <w:bookmarkEnd w:id="0"/>
             <w:r>
               <w:rPr>
                 <w:rFonts w:eastAsia="Times New Roman" w:cs="Times New Roman"/>
                 <w:color w:val="000000"/>
               </w:rPr>
               <w:t xml:space="preserve"> </w:t>
+            </w:r>
+          </w:p>
+          <w:p>
+            <w:pPr>
+              <w:numPr>
+                <w:ilvl w:val="0"/>
+                <w:numId w:val="3"/>
+              </w:numPr>
+              <w:spacing w:before="100" w:beforeAutospacing="1" w:after="100" w:afterAutospacing="1" w:line="360" w:lineRule="atLeast"/>
+              <w:rPr>
+                <w:rFonts w:eastAsia="Times New Roman" w:cs="Times New Roman"/>
+                <w:color w:val="000000"/>
+              </w:rPr>
+            </w:pPr>
+            <w:r>
+              <w:rPr>
+                <w:rFonts w:eastAsia="Times New Roman" w:cs="Times New Roman"/>
+                <w:color w:val="000000"/>
+              </w:rPr>
+              <w:t>Such as with your research on Von Neumann and presentations on the Pirate Game and the other games you have learnt about in this topic.</w:t>
             </w:r>
           </w:p>
         </w:tc>
@@ -1046,7 +1064,14 @@
                 <w:rFonts w:eastAsia="Times New Roman" w:cs="Times New Roman"/>
                 <w:color w:val="000000"/>
               </w:rPr>
-              <w:t>. </w:t>
+              <w:t>, such as programming the Prisoners Dilemma in Scratch and the Monty Hall Problem in Python.</w:t>
+            </w:r>
+            <w:r>
+              <w:rPr>
+                <w:rFonts w:eastAsia="Times New Roman" w:cs="Times New Roman"/>
+                <w:color w:val="000000"/>
+              </w:rPr>
+              <w:t> </w:t>
             </w:r>
           </w:p>
           <w:p>
@@ -1116,73 +1141,7 @@
                 <w:rFonts w:eastAsia="Times New Roman" w:cs="Times New Roman"/>
                 <w:color w:val="000000"/>
               </w:rPr>
-              <w:t xml:space="preserve"> and computers.</w:t>
-            </w:r>
-          </w:p>
-          <w:p>
-            <w:pPr>
-              <w:numPr>
-                <w:ilvl w:val="0"/>
-                <w:numId w:val="3"/>
-              </w:numPr>
-              <w:spacing w:before="100" w:beforeAutospacing="1" w:after="100" w:afterAutospacing="1" w:line="360" w:lineRule="atLeast"/>
-              <w:rPr>
-                <w:rFonts w:eastAsia="Times New Roman" w:cs="Times New Roman"/>
-                <w:color w:val="000000"/>
-              </w:rPr>
-            </w:pPr>
-            <w:r>
-              <w:rPr>
-                <w:rFonts w:eastAsia="Times New Roman" w:cs="Times New Roman"/>
-                <w:b/>
-                <w:color w:val="000000"/>
-              </w:rPr>
-              <w:t>Designs</w:t>
-            </w:r>
-            <w:r>
-              <w:rPr>
-                <w:rFonts w:eastAsia="Times New Roman" w:cs="Times New Roman"/>
-                <w:color w:val="000000"/>
-              </w:rPr>
-              <w:t xml:space="preserve">, </w:t>
-            </w:r>
-            <w:r>
-              <w:rPr>
-                <w:rFonts w:eastAsia="Times New Roman" w:cs="Times New Roman"/>
-                <w:b/>
-                <w:color w:val="000000"/>
-              </w:rPr>
-              <w:t>writes</w:t>
-            </w:r>
-            <w:r>
-              <w:rPr>
-                <w:rFonts w:eastAsia="Times New Roman" w:cs="Times New Roman"/>
-                <w:color w:val="000000"/>
-              </w:rPr>
-              <w:t xml:space="preserve"> and </w:t>
-            </w:r>
-            <w:r>
-              <w:rPr>
-                <w:rFonts w:eastAsia="Times New Roman" w:cs="Times New Roman"/>
-                <w:b/>
-                <w:color w:val="000000"/>
-              </w:rPr>
-              <w:t>debugs</w:t>
-            </w:r>
-            <w:r>
-              <w:rPr>
-                <w:rFonts w:eastAsia="Times New Roman" w:cs="Times New Roman"/>
-                <w:color w:val="000000"/>
-              </w:rPr>
-              <w:t xml:space="preserve"> modular programs using </w:t>
-            </w:r>
-            <w:r>
-              <w:rPr>
-                <w:rFonts w:eastAsia="Times New Roman" w:cs="Times New Roman"/>
-                <w:b/>
-                <w:color w:val="000000"/>
-              </w:rPr>
-              <w:t>functions</w:t>
+              <w:t xml:space="preserve"> and computers, think about how you turned the payoff matrix for the Prisoners dilemma into the actual game.</w:t>
             </w:r>
           </w:p>
         </w:tc>
@@ -1404,12 +1363,11 @@
             </w:pPr>
             <w:r>
               <w:rPr>
-                <w:b/>
                 <w:noProof/>
                 <w:sz w:val="24"/>
                 <w:lang w:eastAsia="en-GB"/>
               </w:rPr>
-              <w:t>Identifies</w:t>
+              <w:t>How well did you use</w:t>
             </w:r>
             <w:r>
               <w:rPr>
@@ -1417,75 +1375,7 @@
                 <w:sz w:val="24"/>
                 <w:lang w:eastAsia="en-GB"/>
               </w:rPr>
-              <w:t xml:space="preserve"> and </w:t>
-            </w:r>
-            <w:r>
-              <w:rPr>
-                <w:b/>
-                <w:noProof/>
-                <w:sz w:val="24"/>
-                <w:lang w:eastAsia="en-GB"/>
-              </w:rPr>
-              <w:t>explains</w:t>
-            </w:r>
-            <w:r>
-              <w:rPr>
-                <w:noProof/>
-                <w:sz w:val="24"/>
-                <w:lang w:eastAsia="en-GB"/>
-              </w:rPr>
-              <w:t xml:space="preserve"> how the use of technology can impact on society, from the perspective of </w:t>
-            </w:r>
-            <w:r>
-              <w:rPr>
-                <w:b/>
-                <w:noProof/>
-                <w:sz w:val="24"/>
-                <w:lang w:eastAsia="en-GB"/>
-              </w:rPr>
-              <w:t>social</w:t>
-            </w:r>
-            <w:r>
-              <w:rPr>
-                <w:noProof/>
-                <w:sz w:val="24"/>
-                <w:lang w:eastAsia="en-GB"/>
-              </w:rPr>
-              <w:t xml:space="preserve">, </w:t>
-            </w:r>
-            <w:r>
-              <w:rPr>
-                <w:b/>
-                <w:noProof/>
-                <w:sz w:val="24"/>
-                <w:lang w:eastAsia="en-GB"/>
-              </w:rPr>
-              <w:t>economic</w:t>
-            </w:r>
-            <w:r>
-              <w:rPr>
-                <w:noProof/>
-                <w:sz w:val="24"/>
-                <w:lang w:eastAsia="en-GB"/>
-              </w:rPr>
-              <w:t xml:space="preserve">, political, legal, ethical and </w:t>
-            </w:r>
-            <w:r>
-              <w:rPr>
-                <w:b/>
-                <w:noProof/>
-                <w:sz w:val="24"/>
-                <w:lang w:eastAsia="en-GB"/>
-              </w:rPr>
-              <w:t>moral</w:t>
-            </w:r>
-            <w:r>
-              <w:rPr>
-                <w:noProof/>
-                <w:sz w:val="24"/>
-                <w:lang w:eastAsia="en-GB"/>
-              </w:rPr>
-              <w:t xml:space="preserve"> issues.</w:t>
+              <w:t xml:space="preserve"> software to create and edit presentations with images and text to show how The Pirate Game works.</w:t>
             </w:r>
           </w:p>
           <w:p>
@@ -1507,16 +1397,15 @@
                 <w:sz w:val="24"/>
                 <w:lang w:eastAsia="en-GB"/>
               </w:rPr>
-              <w:t xml:space="preserve">Uses criteria to evaluate the </w:t>
-            </w:r>
-            <w:r>
-              <w:rPr>
-                <w:b/>
+              <w:t xml:space="preserve">When researching a </w:t>
+            </w:r>
+            <w:r>
+              <w:rPr>
                 <w:noProof/>
                 <w:sz w:val="24"/>
                 <w:lang w:eastAsia="en-GB"/>
               </w:rPr>
-              <w:t>quality</w:t>
+              <w:t>did you</w:t>
             </w:r>
             <w:r>
               <w:rPr>
@@ -1524,41 +1413,15 @@
                 <w:sz w:val="24"/>
                 <w:lang w:eastAsia="en-GB"/>
               </w:rPr>
-              <w:t xml:space="preserve"> of solutions, can identify </w:t>
-            </w:r>
-            <w:r>
-              <w:rPr>
-                <w:b/>
+              <w:t xml:space="preserve"> evaluate and rep</w:t>
+            </w:r>
+            <w:r>
+              <w:rPr>
                 <w:noProof/>
                 <w:sz w:val="24"/>
                 <w:lang w:eastAsia="en-GB"/>
               </w:rPr>
-              <w:t>improvements</w:t>
-            </w:r>
-            <w:r>
-              <w:rPr>
-                <w:noProof/>
-                <w:sz w:val="24"/>
-                <w:lang w:eastAsia="en-GB"/>
-              </w:rPr>
-              <w:t xml:space="preserve"> making some </w:t>
-            </w:r>
-            <w:r>
-              <w:rPr>
-                <w:b/>
-                <w:noProof/>
-                <w:sz w:val="24"/>
-                <w:lang w:eastAsia="en-GB"/>
-              </w:rPr>
-              <w:t>refinements</w:t>
-            </w:r>
-            <w:r>
-              <w:rPr>
-                <w:noProof/>
-                <w:sz w:val="24"/>
-                <w:lang w:eastAsia="en-GB"/>
-              </w:rPr>
-              <w:t xml:space="preserve"> to the solution, and future solutions.</w:t>
+              <w:t>urpose content for your own use, and not just copy and paste content from the internet.</w:t>
             </w:r>
           </w:p>
           <w:p>
@@ -1813,7 +1676,25 @@
                 <w:noProof/>
                 <w:lang w:eastAsia="en-GB"/>
               </w:rPr>
-              <w:t xml:space="preserve"> (compare to your year group)</w:t>
+              <w:t xml:space="preserve"> (compare to your </w:t>
+            </w:r>
+            <w:r>
+              <w:rPr>
+                <w:b/>
+                <w:noProof/>
+                <w:lang w:eastAsia="en-GB"/>
+              </w:rPr>
+              <w:t>class</w:t>
+            </w:r>
+            <w:bookmarkStart w:id="0" w:name="_GoBack"/>
+            <w:bookmarkEnd w:id="0"/>
+            <w:r>
+              <w:rPr>
+                <w:b/>
+                <w:noProof/>
+                <w:lang w:eastAsia="en-GB"/>
+              </w:rPr>
+              <w:t xml:space="preserve"> group)</w:t>
             </w:r>
           </w:p>
           <w:p>
@@ -3713,6 +3594,7 @@
   <w:style w:type="character" w:default="1" w:styleId="DefaultParagraphFont">
     <w:name w:val="Default Paragraph Font"/>
     <w:uiPriority w:val="1"/>
+    <w:semiHidden/>
     <w:unhideWhenUsed/>
   </w:style>
   <w:style w:type="table" w:default="1" w:styleId="TableNormal">

</xml_diff>